<commit_message>
updated research paper citations
</commit_message>
<xml_diff>
--- a/Research/Papers/How_Bad_Are_Bananas.docx
+++ b/Research/Papers/How_Bad_Are_Bananas.docx
@@ -4,7 +4,7 @@
   <w:body>
     <w:p>
       <w:pPr>
-        <w:spacing w:line="360" w:lineRule="auto"/>
+        <w:spacing w:line="480" w:lineRule="auto"/>
         <w:jc w:val="center"/>
         <w:rPr>
           <w:rFonts w:ascii="Times New Roman" w:hAnsi="Times New Roman" w:cs="Times New Roman"/>
@@ -21,7 +21,7 @@
     </w:p>
     <w:p>
       <w:pPr>
-        <w:spacing w:line="360" w:lineRule="auto"/>
+        <w:spacing w:line="480" w:lineRule="auto"/>
         <w:rPr>
           <w:rFonts w:ascii="Times New Roman" w:hAnsi="Times New Roman" w:cs="Times New Roman"/>
           <w:sz w:val="24"/>
@@ -160,6 +160,13 @@
           <w:rFonts w:ascii="Times New Roman" w:hAnsi="Times New Roman" w:cs="Times New Roman"/>
           <w:sz w:val="24"/>
         </w:rPr>
+        <w:t xml:space="preserve"> (15)</w:t>
+      </w:r>
+      <w:r>
+        <w:rPr>
+          <w:rFonts w:ascii="Times New Roman" w:hAnsi="Times New Roman" w:cs="Times New Roman"/>
+          <w:sz w:val="24"/>
+        </w:rPr>
         <w:t>.</w:t>
       </w:r>
       <w:r>
@@ -174,7 +181,21 @@
           <w:rFonts w:ascii="Times New Roman" w:hAnsi="Times New Roman" w:cs="Times New Roman"/>
           <w:sz w:val="24"/>
         </w:rPr>
-        <w:t>In addition, a clear picture of CO</w:t>
+        <w:t>In addition, a clear picture of</w:t>
+      </w:r>
+      <w:r>
+        <w:rPr>
+          <w:rFonts w:ascii="Times New Roman" w:hAnsi="Times New Roman" w:cs="Times New Roman"/>
+          <w:sz w:val="24"/>
+        </w:rPr>
+        <w:t xml:space="preserve"> what</w:t>
+      </w:r>
+      <w:r>
+        <w:rPr>
+          <w:rFonts w:ascii="Times New Roman" w:hAnsi="Times New Roman" w:cs="Times New Roman"/>
+          <w:sz w:val="24"/>
+        </w:rPr>
+        <w:t xml:space="preserve"> CO</w:t>
       </w:r>
       <w:r>
         <w:rPr>
@@ -189,7 +210,21 @@
           <w:rFonts w:ascii="Times New Roman" w:hAnsi="Times New Roman" w:cs="Times New Roman"/>
           <w:sz w:val="24"/>
         </w:rPr>
-        <w:t>e was provided</w:t>
+        <w:t>e</w:t>
+      </w:r>
+      <w:r>
+        <w:rPr>
+          <w:rFonts w:ascii="Times New Roman" w:hAnsi="Times New Roman" w:cs="Times New Roman"/>
+          <w:sz w:val="24"/>
+        </w:rPr>
+        <w:t xml:space="preserve"> looked like</w:t>
+      </w:r>
+      <w:r>
+        <w:rPr>
+          <w:rFonts w:ascii="Times New Roman" w:hAnsi="Times New Roman" w:cs="Times New Roman"/>
+          <w:sz w:val="24"/>
+        </w:rPr>
+        <w:t xml:space="preserve"> was provided</w:t>
       </w:r>
       <w:r>
         <w:rPr>
@@ -247,7 +282,21 @@
           <w:rFonts w:ascii="Times New Roman" w:hAnsi="Times New Roman" w:cs="Times New Roman"/>
           <w:sz w:val="24"/>
         </w:rPr>
-        <w:t>e into the environment respectively.</w:t>
+        <w:t>e into the environment respectively</w:t>
+      </w:r>
+      <w:r>
+        <w:rPr>
+          <w:rFonts w:ascii="Times New Roman" w:hAnsi="Times New Roman" w:cs="Times New Roman"/>
+          <w:sz w:val="24"/>
+        </w:rPr>
+        <w:t xml:space="preserve"> (20)</w:t>
+      </w:r>
+      <w:r>
+        <w:rPr>
+          <w:rFonts w:ascii="Times New Roman" w:hAnsi="Times New Roman" w:cs="Times New Roman"/>
+          <w:sz w:val="24"/>
+        </w:rPr>
+        <w:t>.</w:t>
       </w:r>
       <w:r>
         <w:rPr>
@@ -377,35 +426,7 @@
           <w:rFonts w:ascii="Times New Roman" w:hAnsi="Times New Roman" w:cs="Times New Roman"/>
           <w:sz w:val="24"/>
         </w:rPr>
-        <w:t>e and the item’s carbon path</w:t>
-      </w:r>
-      <w:r>
-        <w:rPr>
-          <w:rFonts w:ascii="Times New Roman" w:hAnsi="Times New Roman" w:cs="Times New Roman"/>
-          <w:sz w:val="24"/>
-        </w:rPr>
-        <w:t xml:space="preserve"> (which data was </w:t>
-      </w:r>
-      <w:r>
-        <w:rPr>
-          <w:rFonts w:ascii="Times New Roman" w:hAnsi="Times New Roman" w:cs="Times New Roman"/>
-          <w:sz w:val="24"/>
-        </w:rPr>
-        <w:t>collected and</w:t>
-      </w:r>
-      <w:r>
-        <w:rPr>
-          <w:rFonts w:ascii="Times New Roman" w:hAnsi="Times New Roman" w:cs="Times New Roman"/>
-          <w:sz w:val="24"/>
-        </w:rPr>
-        <w:t xml:space="preserve"> graphed in a Python script)</w:t>
-      </w:r>
-      <w:r>
-        <w:rPr>
-          <w:rFonts w:ascii="Times New Roman" w:hAnsi="Times New Roman" w:cs="Times New Roman"/>
-          <w:sz w:val="24"/>
-        </w:rPr>
-        <w:t>.</w:t>
+        <w:t>e and the item’s carbon path.</w:t>
       </w:r>
       <w:r>
         <w:rPr>
@@ -501,7 +522,7 @@
     </w:p>
     <w:p>
       <w:pPr>
-        <w:spacing w:line="360" w:lineRule="auto"/>
+        <w:spacing w:line="480" w:lineRule="auto"/>
         <w:rPr>
           <w:rFonts w:ascii="Times New Roman" w:hAnsi="Times New Roman" w:cs="Times New Roman"/>
           <w:sz w:val="24"/>
@@ -541,7 +562,15 @@
           <w:rFonts w:ascii="Times New Roman" w:hAnsi="Times New Roman" w:cs="Times New Roman"/>
           <w:sz w:val="24"/>
         </w:rPr>
-        <w:t xml:space="preserve"> has solidified the definition and understanding of a carbon footprint and has shown that all items or processes have their own carbon footprint in terms of CO</w:t>
+        <w:t xml:space="preserve"> has solidified the definition and understanding of a carbon footprint and has shown that all items or processes have their own </w:t>
+      </w:r>
+      <w:r>
+        <w:rPr>
+          <w:rFonts w:ascii="Times New Roman" w:hAnsi="Times New Roman" w:cs="Times New Roman"/>
+          <w:sz w:val="24"/>
+        </w:rPr>
+        <w:lastRenderedPageBreak/>
+        <w:t>carbon footprint in terms of CO</w:t>
       </w:r>
       <w:r>
         <w:rPr>
@@ -600,7 +629,21 @@
           <w:rFonts w:ascii="Times New Roman" w:hAnsi="Times New Roman" w:cs="Times New Roman"/>
           <w:sz w:val="24"/>
         </w:rPr>
-        <w:t xml:space="preserve"> the electricity used by the phone and the services required to send the text.</w:t>
+        <w:t xml:space="preserve"> the electricity used by the phone and the services required to send the text</w:t>
+      </w:r>
+      <w:r>
+        <w:rPr>
+          <w:rFonts w:ascii="Times New Roman" w:hAnsi="Times New Roman" w:cs="Times New Roman"/>
+          <w:sz w:val="24"/>
+        </w:rPr>
+        <w:t xml:space="preserve"> (24)</w:t>
+      </w:r>
+      <w:r>
+        <w:rPr>
+          <w:rFonts w:ascii="Times New Roman" w:hAnsi="Times New Roman" w:cs="Times New Roman"/>
+          <w:sz w:val="24"/>
+        </w:rPr>
+        <w:t>.</w:t>
       </w:r>
       <w:r>
         <w:rPr>
@@ -622,7 +665,35 @@
           <w:rFonts w:ascii="Times New Roman" w:hAnsi="Times New Roman" w:cs="Times New Roman"/>
           <w:sz w:val="24"/>
         </w:rPr>
-        <w:t>e per year.</w:t>
+        <w:t>e per year</w:t>
+      </w:r>
+      <w:r>
+        <w:rPr>
+          <w:rFonts w:ascii="Times New Roman" w:hAnsi="Times New Roman" w:cs="Times New Roman"/>
+          <w:sz w:val="24"/>
+        </w:rPr>
+        <w:t xml:space="preserve"> (24</w:t>
+      </w:r>
+      <w:r>
+        <w:rPr>
+          <w:rFonts w:ascii="Times New Roman" w:hAnsi="Times New Roman" w:cs="Times New Roman"/>
+          <w:sz w:val="24"/>
+        </w:rPr>
+        <w:t>-25</w:t>
+      </w:r>
+      <w:r>
+        <w:rPr>
+          <w:rFonts w:ascii="Times New Roman" w:hAnsi="Times New Roman" w:cs="Times New Roman"/>
+          <w:sz w:val="24"/>
+        </w:rPr>
+        <w:t>)</w:t>
+      </w:r>
+      <w:r>
+        <w:rPr>
+          <w:rFonts w:ascii="Times New Roman" w:hAnsi="Times New Roman" w:cs="Times New Roman"/>
+          <w:sz w:val="24"/>
+        </w:rPr>
+        <w:t>.</w:t>
       </w:r>
       <w:r>
         <w:rPr>
@@ -699,22 +770,28 @@
           <w:rFonts w:ascii="Times New Roman" w:hAnsi="Times New Roman" w:cs="Times New Roman"/>
           <w:sz w:val="24"/>
         </w:rPr>
-        <w:t xml:space="preserve"> to calculate its carbon footprint.</w:t>
-      </w:r>
-      <w:r>
-        <w:rPr>
-          <w:rFonts w:ascii="Times New Roman" w:hAnsi="Times New Roman" w:cs="Times New Roman"/>
-          <w:sz w:val="24"/>
-        </w:rPr>
-        <w:t xml:space="preserve"> Another method, that more accurately </w:t>
-      </w:r>
-      <w:r>
-        <w:rPr>
-          <w:rFonts w:ascii="Times New Roman" w:hAnsi="Times New Roman" w:cs="Times New Roman"/>
-          <w:sz w:val="24"/>
-        </w:rPr>
-        <w:lastRenderedPageBreak/>
-        <w:t xml:space="preserve">calculates the carbon footprint of abstract concepts such as mortgages, is the environmental input-output method which uses an economic approach </w:t>
+        <w:t xml:space="preserve"> to calculate its carbon footprint</w:t>
+      </w:r>
+      <w:r>
+        <w:rPr>
+          <w:rFonts w:ascii="Times New Roman" w:hAnsi="Times New Roman" w:cs="Times New Roman"/>
+          <w:sz w:val="24"/>
+        </w:rPr>
+        <w:t xml:space="preserve"> (199)</w:t>
+      </w:r>
+      <w:r>
+        <w:rPr>
+          <w:rFonts w:ascii="Times New Roman" w:hAnsi="Times New Roman" w:cs="Times New Roman"/>
+          <w:sz w:val="24"/>
+        </w:rPr>
+        <w:t>.</w:t>
+      </w:r>
+      <w:r>
+        <w:rPr>
+          <w:rFonts w:ascii="Times New Roman" w:hAnsi="Times New Roman" w:cs="Times New Roman"/>
+          <w:sz w:val="24"/>
+        </w:rPr>
+        <w:t xml:space="preserve"> Another method, that more accurately calculates the carbon footprint of abstract concepts such as mortgages, is the environmental input-output method which uses an economic approach </w:t>
       </w:r>
       <w:r>
         <w:rPr>
@@ -728,7 +805,23 @@
           <w:rFonts w:ascii="Times New Roman" w:hAnsi="Times New Roman" w:cs="Times New Roman"/>
           <w:sz w:val="24"/>
         </w:rPr>
-        <w:t xml:space="preserve"> macroeconomic modeling.</w:t>
+        <w:t xml:space="preserve"> macroeconomic modeling</w:t>
+      </w:r>
+      <w:r>
+        <w:rPr>
+          <w:rFonts w:ascii="Times New Roman" w:hAnsi="Times New Roman" w:cs="Times New Roman"/>
+          <w:sz w:val="24"/>
+        </w:rPr>
+        <w:t xml:space="preserve"> (200)</w:t>
+      </w:r>
+      <w:bookmarkStart w:id="0" w:name="_GoBack"/>
+      <w:bookmarkEnd w:id="0"/>
+      <w:r>
+        <w:rPr>
+          <w:rFonts w:ascii="Times New Roman" w:hAnsi="Times New Roman" w:cs="Times New Roman"/>
+          <w:sz w:val="24"/>
+        </w:rPr>
+        <w:t>.</w:t>
       </w:r>
       <w:r>
         <w:rPr>
@@ -803,7 +896,7 @@
     </w:p>
     <w:p>
       <w:pPr>
-        <w:spacing w:line="360" w:lineRule="auto"/>
+        <w:spacing w:line="480" w:lineRule="auto"/>
         <w:rPr>
           <w:rFonts w:ascii="Times New Roman" w:hAnsi="Times New Roman" w:cs="Times New Roman"/>
           <w:sz w:val="24"/>
@@ -1048,7 +1141,15 @@
           <w:rFonts w:ascii="Times New Roman" w:hAnsi="Times New Roman" w:cs="Times New Roman"/>
           <w:sz w:val="24"/>
         </w:rPr>
-        <w:t>gle carbon emitting component of</w:t>
+        <w:t xml:space="preserve">gle carbon emitting </w:t>
+      </w:r>
+      <w:r>
+        <w:rPr>
+          <w:rFonts w:ascii="Times New Roman" w:hAnsi="Times New Roman" w:cs="Times New Roman"/>
+          <w:sz w:val="24"/>
+        </w:rPr>
+        <w:lastRenderedPageBreak/>
+        <w:t>component of</w:t>
       </w:r>
       <w:r>
         <w:rPr>
@@ -1148,8 +1249,6 @@
         </w:rPr>
         <w:t xml:space="preserve">essential </w:t>
       </w:r>
-      <w:bookmarkStart w:id="0" w:name="_GoBack"/>
-      <w:bookmarkEnd w:id="0"/>
       <w:r>
         <w:rPr>
           <w:rFonts w:ascii="Times New Roman" w:hAnsi="Times New Roman" w:cs="Times New Roman"/>
@@ -1209,7 +1308,7 @@
     </w:p>
     <w:p>
       <w:pPr>
-        <w:spacing w:line="360" w:lineRule="auto"/>
+        <w:spacing w:line="480" w:lineRule="auto"/>
         <w:rPr>
           <w:rFonts w:ascii="Times New Roman" w:hAnsi="Times New Roman" w:cs="Times New Roman"/>
           <w:sz w:val="24"/>
@@ -1300,6 +1399,85 @@
           <w:sz w:val="24"/>
         </w:rPr>
         <w:t>.</w:t>
+      </w:r>
+    </w:p>
+    <w:p>
+      <w:pPr>
+        <w:rPr>
+          <w:rFonts w:ascii="Times New Roman" w:hAnsi="Times New Roman" w:cs="Times New Roman"/>
+          <w:sz w:val="24"/>
+        </w:rPr>
+      </w:pPr>
+      <w:r>
+        <w:rPr>
+          <w:rFonts w:ascii="Times New Roman" w:hAnsi="Times New Roman" w:cs="Times New Roman"/>
+          <w:sz w:val="24"/>
+        </w:rPr>
+        <w:br w:type="page"/>
+      </w:r>
+    </w:p>
+    <w:p>
+      <w:pPr>
+        <w:spacing w:line="240" w:lineRule="auto"/>
+        <w:jc w:val="center"/>
+        <w:rPr>
+          <w:rFonts w:ascii="Times New Roman" w:hAnsi="Times New Roman" w:cs="Times New Roman"/>
+          <w:sz w:val="24"/>
+        </w:rPr>
+      </w:pPr>
+      <w:r>
+        <w:rPr>
+          <w:rFonts w:ascii="Times New Roman" w:hAnsi="Times New Roman" w:cs="Times New Roman"/>
+          <w:sz w:val="24"/>
+        </w:rPr>
+        <w:lastRenderedPageBreak/>
+        <w:t>References</w:t>
+      </w:r>
+    </w:p>
+    <w:p>
+      <w:pPr>
+        <w:spacing w:line="240" w:lineRule="auto"/>
+        <w:rPr>
+          <w:rFonts w:ascii="Times New Roman" w:hAnsi="Times New Roman" w:cs="Times New Roman"/>
+          <w:sz w:val="24"/>
+        </w:rPr>
+      </w:pPr>
+    </w:p>
+    <w:p>
+      <w:pPr>
+        <w:spacing w:line="240" w:lineRule="auto"/>
+        <w:rPr>
+          <w:rFonts w:ascii="Times New Roman" w:hAnsi="Times New Roman" w:cs="Times New Roman"/>
+          <w:sz w:val="24"/>
+        </w:rPr>
+      </w:pPr>
+      <w:r>
+        <w:rPr>
+          <w:rFonts w:ascii="Times New Roman" w:hAnsi="Times New Roman" w:cs="Times New Roman"/>
+          <w:sz w:val="24"/>
+        </w:rPr>
+        <w:t>Berners-Lee, Mike. How bad are bananas?: the carbon footprin</w:t>
+      </w:r>
+      <w:r>
+        <w:rPr>
+          <w:rFonts w:ascii="Times New Roman" w:hAnsi="Times New Roman" w:cs="Times New Roman"/>
+          <w:sz w:val="24"/>
+        </w:rPr>
+        <w:t>t of everything. Vancouver: D &amp;</w:t>
+      </w:r>
+      <w:r>
+        <w:rPr>
+          <w:rFonts w:ascii="Times New Roman" w:hAnsi="Times New Roman" w:cs="Times New Roman"/>
+          <w:sz w:val="24"/>
+        </w:rPr>
+        <w:tab/>
+      </w:r>
+      <w:r>
+        <w:rPr>
+          <w:rFonts w:ascii="Times New Roman" w:hAnsi="Times New Roman" w:cs="Times New Roman"/>
+          <w:sz w:val="24"/>
+        </w:rPr>
+        <w:t>M Publishers, 2011.</w:t>
       </w:r>
     </w:p>
     <w:sectPr>

</xml_diff>